<commit_message>
Threading (Consumer and Producer) added and BattleArena finished
</commit_message>
<xml_diff>
--- a/Intermediate Hand-In.docx
+++ b/Intermediate Hand-In.docx
@@ -636,6 +636,7 @@
         <w:rPr>
           <w:b/>
           <w:bCs/>
+          <w:noProof/>
         </w:rPr>
         <w:drawing>
           <wp:inline distT="0" distB="0" distL="0" distR="0" wp14:anchorId="2766E481" wp14:editId="2DFBAFFB">
@@ -749,10 +750,38 @@
       </w:r>
     </w:p>
     <w:p>
-      <w:r>
-        <w:t xml:space="preserve"> </w:t>
-      </w:r>
+      <w:pPr>
+        <w:rPr>
+          <w:b/>
+          <w:bCs/>
+        </w:rPr>
+      </w:pPr>
     </w:p>
+    <w:p>
+      <w:proofErr w:type="spellStart"/>
+      <w:r>
+        <w:rPr>
+          <w:b/>
+          <w:bCs/>
+        </w:rPr>
+        <w:t>Github</w:t>
+      </w:r>
+      <w:proofErr w:type="spellEnd"/>
+      <w:r>
+        <w:rPr>
+          <w:b/>
+          <w:bCs/>
+        </w:rPr>
+        <w:t xml:space="preserve"> Link</w:t>
+      </w:r>
+      <w:r>
+        <w:t xml:space="preserve">: </w:t>
+      </w:r>
+      <w:r>
+        <w:t>https://github.com/JoelK27/Monster_Card_Game</w:t>
+      </w:r>
+    </w:p>
+    <w:p/>
     <w:sectPr>
       <w:pgSz w:w="11906" w:h="16838"/>
       <w:pgMar w:top="1417" w:right="1417" w:bottom="1134" w:left="1417" w:header="708" w:footer="708" w:gutter="0"/>
@@ -1852,7 +1881,7 @@
   <w:abstractNum w:abstractNumId="8" w15:restartNumberingAfterBreak="0">
     <w:nsid w:val="3DC16353"/>
     <w:multiLevelType w:val="multilevel"/>
-    <w:tmpl w:val="65806788"/>
+    <w:tmpl w:val="846EE7FE"/>
     <w:lvl w:ilvl="0">
       <w:start w:val="1"/>
       <w:numFmt w:val="bullet"/>
@@ -1869,20 +1898,17 @@
         <w:sz w:val="20"/>
       </w:rPr>
     </w:lvl>
-    <w:lvl w:ilvl="1" w:tentative="1">
-      <w:start w:val="1"/>
-      <w:numFmt w:val="bullet"/>
-      <w:lvlText w:val="o"/>
-      <w:lvlJc w:val="left"/>
-      <w:pPr>
-        <w:tabs>
-          <w:tab w:val="num" w:pos="1440"/>
-        </w:tabs>
+    <w:lvl w:ilvl="1">
+      <w:start w:val="7"/>
+      <w:numFmt w:val="decimal"/>
+      <w:lvlText w:val="%2."/>
+      <w:lvlJc w:val="left"/>
+      <w:pPr>
         <w:ind w:left="1440" w:hanging="360"/>
       </w:pPr>
       <w:rPr>
-        <w:rFonts w:ascii="Courier New" w:hAnsi="Courier New" w:hint="default"/>
-        <w:sz w:val="20"/>
+        <w:rFonts w:hint="default"/>
+        <w:b/>
       </w:rPr>
     </w:lvl>
     <w:lvl w:ilvl="2" w:tentative="1">
@@ -2979,6 +3005,92 @@
     </w:lvl>
   </w:abstractNum>
   <w:abstractNum w:abstractNumId="16" w15:restartNumberingAfterBreak="0">
+    <w:nsid w:val="6D5E72B7"/>
+    <w:multiLevelType w:val="hybridMultilevel"/>
+    <w:tmpl w:val="5ED0CF18"/>
+    <w:lvl w:ilvl="0" w:tplc="0C07000F">
+      <w:start w:val="1"/>
+      <w:numFmt w:val="decimal"/>
+      <w:lvlText w:val="%1."/>
+      <w:lvlJc w:val="left"/>
+      <w:pPr>
+        <w:ind w:left="768" w:hanging="360"/>
+      </w:pPr>
+    </w:lvl>
+    <w:lvl w:ilvl="1" w:tplc="0C070019" w:tentative="1">
+      <w:start w:val="1"/>
+      <w:numFmt w:val="lowerLetter"/>
+      <w:lvlText w:val="%2."/>
+      <w:lvlJc w:val="left"/>
+      <w:pPr>
+        <w:ind w:left="1488" w:hanging="360"/>
+      </w:pPr>
+    </w:lvl>
+    <w:lvl w:ilvl="2" w:tplc="0C07001B" w:tentative="1">
+      <w:start w:val="1"/>
+      <w:numFmt w:val="lowerRoman"/>
+      <w:lvlText w:val="%3."/>
+      <w:lvlJc w:val="right"/>
+      <w:pPr>
+        <w:ind w:left="2208" w:hanging="180"/>
+      </w:pPr>
+    </w:lvl>
+    <w:lvl w:ilvl="3" w:tplc="0C07000F" w:tentative="1">
+      <w:start w:val="1"/>
+      <w:numFmt w:val="decimal"/>
+      <w:lvlText w:val="%4."/>
+      <w:lvlJc w:val="left"/>
+      <w:pPr>
+        <w:ind w:left="2928" w:hanging="360"/>
+      </w:pPr>
+    </w:lvl>
+    <w:lvl w:ilvl="4" w:tplc="0C070019" w:tentative="1">
+      <w:start w:val="1"/>
+      <w:numFmt w:val="lowerLetter"/>
+      <w:lvlText w:val="%5."/>
+      <w:lvlJc w:val="left"/>
+      <w:pPr>
+        <w:ind w:left="3648" w:hanging="360"/>
+      </w:pPr>
+    </w:lvl>
+    <w:lvl w:ilvl="5" w:tplc="0C07001B" w:tentative="1">
+      <w:start w:val="1"/>
+      <w:numFmt w:val="lowerRoman"/>
+      <w:lvlText w:val="%6."/>
+      <w:lvlJc w:val="right"/>
+      <w:pPr>
+        <w:ind w:left="4368" w:hanging="180"/>
+      </w:pPr>
+    </w:lvl>
+    <w:lvl w:ilvl="6" w:tplc="0C07000F" w:tentative="1">
+      <w:start w:val="1"/>
+      <w:numFmt w:val="decimal"/>
+      <w:lvlText w:val="%7."/>
+      <w:lvlJc w:val="left"/>
+      <w:pPr>
+        <w:ind w:left="5088" w:hanging="360"/>
+      </w:pPr>
+    </w:lvl>
+    <w:lvl w:ilvl="7" w:tplc="0C070019" w:tentative="1">
+      <w:start w:val="1"/>
+      <w:numFmt w:val="lowerLetter"/>
+      <w:lvlText w:val="%8."/>
+      <w:lvlJc w:val="left"/>
+      <w:pPr>
+        <w:ind w:left="5808" w:hanging="360"/>
+      </w:pPr>
+    </w:lvl>
+    <w:lvl w:ilvl="8" w:tplc="0C07001B" w:tentative="1">
+      <w:start w:val="1"/>
+      <w:numFmt w:val="lowerRoman"/>
+      <w:lvlText w:val="%9."/>
+      <w:lvlJc w:val="right"/>
+      <w:pPr>
+        <w:ind w:left="6528" w:hanging="180"/>
+      </w:pPr>
+    </w:lvl>
+  </w:abstractNum>
+  <w:abstractNum w:abstractNumId="17" w15:restartNumberingAfterBreak="0">
     <w:nsid w:val="7A375FF9"/>
     <w:multiLevelType w:val="multilevel"/>
     <w:tmpl w:val="4F0C0C68"/>
@@ -3127,7 +3239,7 @@
       </w:rPr>
     </w:lvl>
   </w:abstractNum>
-  <w:abstractNum w:abstractNumId="17" w15:restartNumberingAfterBreak="0">
+  <w:abstractNum w:abstractNumId="18" w15:restartNumberingAfterBreak="0">
     <w:nsid w:val="7A9A3BFE"/>
     <w:multiLevelType w:val="multilevel"/>
     <w:tmpl w:val="722A39C4"/>
@@ -3276,7 +3388,7 @@
       </w:rPr>
     </w:lvl>
   </w:abstractNum>
-  <w:abstractNum w:abstractNumId="18" w15:restartNumberingAfterBreak="0">
+  <w:abstractNum w:abstractNumId="19" w15:restartNumberingAfterBreak="0">
     <w:nsid w:val="7B373F97"/>
     <w:multiLevelType w:val="multilevel"/>
     <w:tmpl w:val="77B27C18"/>
@@ -3426,7 +3538,7 @@
     </w:lvl>
   </w:abstractNum>
   <w:num w:numId="1" w16cid:durableId="996956738">
-    <w:abstractNumId w:val="16"/>
+    <w:abstractNumId w:val="17"/>
   </w:num>
   <w:num w:numId="2" w16cid:durableId="1630237981">
     <w:abstractNumId w:val="13"/>
@@ -3450,7 +3562,7 @@
     <w:abstractNumId w:val="10"/>
   </w:num>
   <w:num w:numId="9" w16cid:durableId="856231790">
-    <w:abstractNumId w:val="17"/>
+    <w:abstractNumId w:val="18"/>
   </w:num>
   <w:num w:numId="10" w16cid:durableId="1104691317">
     <w:abstractNumId w:val="3"/>
@@ -3471,7 +3583,7 @@
     <w:abstractNumId w:val="12"/>
   </w:num>
   <w:num w:numId="16" w16cid:durableId="229730423">
-    <w:abstractNumId w:val="18"/>
+    <w:abstractNumId w:val="19"/>
   </w:num>
   <w:num w:numId="17" w16cid:durableId="1748189091">
     <w:abstractNumId w:val="15"/>
@@ -3481,6 +3593,9 @@
   </w:num>
   <w:num w:numId="19" w16cid:durableId="487596245">
     <w:abstractNumId w:val="8"/>
+  </w:num>
+  <w:num w:numId="20" w16cid:durableId="350693197">
+    <w:abstractNumId w:val="16"/>
   </w:num>
 </w:numbering>
 </file>
@@ -4087,6 +4202,7 @@
   <w:style w:type="character" w:default="1" w:styleId="Absatz-Standardschriftart">
     <w:name w:val="Default Paragraph Font"/>
     <w:uiPriority w:val="1"/>
+    <w:semiHidden/>
     <w:unhideWhenUsed/>
   </w:style>
   <w:style w:type="table" w:default="1" w:styleId="NormaleTabelle">
@@ -4411,6 +4527,29 @@
       <w:spacing w:val="5"/>
     </w:rPr>
   </w:style>
+  <w:style w:type="character" w:styleId="Hyperlink">
+    <w:name w:val="Hyperlink"/>
+    <w:basedOn w:val="Absatz-Standardschriftart"/>
+    <w:uiPriority w:val="99"/>
+    <w:unhideWhenUsed/>
+    <w:rsid w:val="009807DA"/>
+    <w:rPr>
+      <w:color w:val="467886" w:themeColor="hyperlink"/>
+      <w:u w:val="single"/>
+    </w:rPr>
+  </w:style>
+  <w:style w:type="character" w:styleId="NichtaufgelsteErwhnung">
+    <w:name w:val="Unresolved Mention"/>
+    <w:basedOn w:val="Absatz-Standardschriftart"/>
+    <w:uiPriority w:val="99"/>
+    <w:semiHidden/>
+    <w:unhideWhenUsed/>
+    <w:rsid w:val="009807DA"/>
+    <w:rPr>
+      <w:color w:val="605E5C"/>
+      <w:shd w:val="clear" w:color="auto" w:fill="E1DFDD"/>
+    </w:rPr>
+  </w:style>
 </w:styles>
 </file>
 

</xml_diff>